<commit_message>
Update CARATULA DEL PROYECTO.docx
Correcion caratula
</commit_message>
<xml_diff>
--- a/CARATULA DEL PROYECTO.docx
+++ b/CARATULA DEL PROYECTO.docx
@@ -1,6 +1,6 @@
 
 <file path=word/document.xml><?xml version="1.0" encoding="utf-8"?>
-<w:document xmlns:wpc="http://schemas.microsoft.com/office/word/2010/wordprocessingCanvas" xmlns:mc="http://schemas.openxmlformats.org/markup-compatibility/2006" xmlns:o="urn:schemas-microsoft-com:office:office" xmlns:r="http://schemas.openxmlformats.org/officeDocument/2006/relationships" xmlns:m="http://schemas.openxmlformats.org/officeDocument/2006/math" xmlns:v="urn:schemas-microsoft-com:vml" xmlns:wp14="http://schemas.microsoft.com/office/word/2010/wordprocessingDrawing" xmlns:wp="http://schemas.openxmlformats.org/drawingml/2006/wordprocessingDrawing" xmlns:w10="urn:schemas-microsoft-com:office:word" xmlns:w="http://schemas.openxmlformats.org/wordprocessingml/2006/main" xmlns:w14="http://schemas.microsoft.com/office/word/2010/wordml" xmlns:w15="http://schemas.microsoft.com/office/word/2012/wordml" xmlns:wpg="http://schemas.microsoft.com/office/word/2010/wordprocessingGroup" xmlns:wpi="http://schemas.microsoft.com/office/word/2010/wordprocessingInk" xmlns:wne="http://schemas.microsoft.com/office/word/2006/wordml" xmlns:wps="http://schemas.microsoft.com/office/word/2010/wordprocessingShape" mc:Ignorable="w14 w15 wp14">
+<w:document xmlns:wpc="http://schemas.microsoft.com/office/word/2010/wordprocessingCanvas" xmlns:cx="http://schemas.microsoft.com/office/drawing/2014/chartex" xmlns:cx1="http://schemas.microsoft.com/office/drawing/2015/9/8/chartex" xmlns:cx2="http://schemas.microsoft.com/office/drawing/2015/10/21/chartex" xmlns:cx3="http://schemas.microsoft.com/office/drawing/2016/5/9/chartex" xmlns:cx4="http://schemas.microsoft.com/office/drawing/2016/5/10/chartex" xmlns:cx5="http://schemas.microsoft.com/office/drawing/2016/5/11/chartex" xmlns:cx6="http://schemas.microsoft.com/office/drawing/2016/5/12/chartex" xmlns:cx7="http://schemas.microsoft.com/office/drawing/2016/5/13/chartex" xmlns:cx8="http://schemas.microsoft.com/office/drawing/2016/5/14/chartex" xmlns:mc="http://schemas.openxmlformats.org/markup-compatibility/2006" xmlns:aink="http://schemas.microsoft.com/office/drawing/2016/ink" xmlns:am3d="http://schemas.microsoft.com/office/drawing/2017/model3d" xmlns:o="urn:schemas-microsoft-com:office:office" xmlns:r="http://schemas.openxmlformats.org/officeDocument/2006/relationships" xmlns:m="http://schemas.openxmlformats.org/officeDocument/2006/math" xmlns:v="urn:schemas-microsoft-com:vml" xmlns:wp14="http://schemas.microsoft.com/office/word/2010/wordprocessingDrawing" xmlns:wp="http://schemas.openxmlformats.org/drawingml/2006/wordprocessingDrawing" xmlns:w10="urn:schemas-microsoft-com:office:word" xmlns:w="http://schemas.openxmlformats.org/wordprocessingml/2006/main" xmlns:w14="http://schemas.microsoft.com/office/word/2010/wordml" xmlns:w15="http://schemas.microsoft.com/office/word/2012/wordml" xmlns:w16cid="http://schemas.microsoft.com/office/word/2016/wordml/cid" xmlns:w16se="http://schemas.microsoft.com/office/word/2015/wordml/symex" xmlns:wpg="http://schemas.microsoft.com/office/word/2010/wordprocessingGroup" xmlns:wpi="http://schemas.microsoft.com/office/word/2010/wordprocessingInk" xmlns:wne="http://schemas.microsoft.com/office/word/2006/wordml" xmlns:wps="http://schemas.microsoft.com/office/word/2010/wordprocessingShape" mc:Ignorable="w14 w15 w16se w16cid wp14">
   <w:body>
     <w:p>
       <w:pPr>
@@ -1234,9 +1234,8 @@
           <w:szCs w:val="24"/>
           <w:lang w:eastAsia="es-ES"/>
         </w:rPr>
-        <w:t xml:space="preserve"> Nery </w:t>
-      </w:r>
-      <w:proofErr w:type="spellStart"/>
+        <w:t xml:space="preserve"> Nery Marleny</w:t>
+      </w:r>
       <w:r>
         <w:rPr>
           <w:rFonts w:ascii="Arial Narrow" w:hAnsi="Arial Narrow"/>
@@ -1245,9 +1244,9 @@
           <w:szCs w:val="24"/>
           <w:lang w:eastAsia="es-ES"/>
         </w:rPr>
-        <w:t>Marleny</w:t>
-      </w:r>
-      <w:proofErr w:type="spellEnd"/>
+        <w:t xml:space="preserve"> Soras </w:t>
+      </w:r>
+      <w:proofErr w:type="spellStart"/>
       <w:r>
         <w:rPr>
           <w:rFonts w:ascii="Arial Narrow" w:hAnsi="Arial Narrow"/>
@@ -1256,17 +1255,6 @@
           <w:szCs w:val="24"/>
           <w:lang w:eastAsia="es-ES"/>
         </w:rPr>
-        <w:t xml:space="preserve"> Soras </w:t>
-      </w:r>
-      <w:proofErr w:type="spellStart"/>
-      <w:r>
-        <w:rPr>
-          <w:rFonts w:ascii="Arial Narrow" w:hAnsi="Arial Narrow"/>
-          <w:color w:val="000000"/>
-          <w:sz w:val="24"/>
-          <w:szCs w:val="24"/>
-          <w:lang w:eastAsia="es-ES"/>
-        </w:rPr>
         <w:t>Ccarhuas</w:t>
       </w:r>
       <w:proofErr w:type="spellEnd"/>
@@ -1307,7 +1295,7 @@
           <w:rFonts w:ascii="Arial Narrow" w:hAnsi="Arial Narrow"/>
           <w:sz w:val="22"/>
         </w:rPr>
-        <w:t xml:space="preserve">: </w:t>
+        <w:t xml:space="preserve">: Cotabambas, Tambobamba, Coyllurqui, Chalhuahuacho, Haquira, Mara y </w:t>
       </w:r>
       <w:proofErr w:type="spellStart"/>
       <w:r>
@@ -1315,7 +1303,7 @@
           <w:rFonts w:ascii="Arial Narrow" w:hAnsi="Arial Narrow"/>
           <w:sz w:val="22"/>
         </w:rPr>
-        <w:t>Cotabambas</w:t>
+        <w:t>Huayllati</w:t>
       </w:r>
       <w:proofErr w:type="spellEnd"/>
       <w:r>
@@ -1323,190 +1311,101 @@
           <w:rFonts w:ascii="Arial Narrow" w:hAnsi="Arial Narrow"/>
           <w:sz w:val="22"/>
         </w:rPr>
-        <w:t xml:space="preserve">, </w:t>
-      </w:r>
-      <w:proofErr w:type="spellStart"/>
-      <w:r>
+        <w:t>.</w:t>
+      </w:r>
+    </w:p>
+    <w:p>
+      <w:pPr>
+        <w:ind w:left="0"/>
+        <w:jc w:val="left"/>
         <w:rPr>
           <w:rFonts w:ascii="Arial Narrow" w:hAnsi="Arial Narrow"/>
           <w:sz w:val="22"/>
         </w:rPr>
-        <w:t>Tambobamba</w:t>
-      </w:r>
-      <w:proofErr w:type="spellEnd"/>
+      </w:pPr>
       <w:r>
         <w:rPr>
           <w:rFonts w:ascii="Arial Narrow" w:hAnsi="Arial Narrow"/>
           <w:sz w:val="22"/>
         </w:rPr>
-        <w:t xml:space="preserve">, </w:t>
-      </w:r>
-      <w:proofErr w:type="spellStart"/>
+        <w:t>PROVINCIAS</w:t>
+      </w:r>
       <w:r>
         <w:rPr>
           <w:rFonts w:ascii="Arial Narrow" w:hAnsi="Arial Narrow"/>
           <w:sz w:val="22"/>
         </w:rPr>
-        <w:t>Coyllurqui</w:t>
-      </w:r>
-      <w:proofErr w:type="spellEnd"/>
+        <w:tab/>
+        <w:t xml:space="preserve">: Cotabambas y </w:t>
+      </w:r>
       <w:r>
         <w:rPr>
           <w:rFonts w:ascii="Arial Narrow" w:hAnsi="Arial Narrow"/>
           <w:sz w:val="22"/>
         </w:rPr>
-        <w:t xml:space="preserve">, </w:t>
-      </w:r>
-      <w:proofErr w:type="spellStart"/>
-      <w:r>
+        <w:t>Grau.</w:t>
+      </w:r>
+    </w:p>
+    <w:p>
+      <w:pPr>
+        <w:ind w:left="0"/>
+        <w:jc w:val="left"/>
         <w:rPr>
           <w:rFonts w:ascii="Arial Narrow" w:hAnsi="Arial Narrow"/>
           <w:sz w:val="22"/>
         </w:rPr>
-        <w:t>Chalhuahuacho</w:t>
-      </w:r>
-      <w:proofErr w:type="spellEnd"/>
+      </w:pPr>
       <w:r>
         <w:rPr>
           <w:rFonts w:ascii="Arial Narrow" w:hAnsi="Arial Narrow"/>
           <w:sz w:val="22"/>
         </w:rPr>
-        <w:t xml:space="preserve">, </w:t>
-      </w:r>
-      <w:proofErr w:type="spellStart"/>
+        <w:t>REGIÓN</w:t>
+      </w:r>
       <w:r>
         <w:rPr>
           <w:rFonts w:ascii="Arial Narrow" w:hAnsi="Arial Narrow"/>
           <w:sz w:val="22"/>
         </w:rPr>
-        <w:t>Haquira</w:t>
-      </w:r>
-      <w:proofErr w:type="spellEnd"/>
+        <w:tab/>
+      </w:r>
       <w:r>
         <w:rPr>
           <w:rFonts w:ascii="Arial Narrow" w:hAnsi="Arial Narrow"/>
           <w:sz w:val="22"/>
         </w:rPr>
-        <w:t xml:space="preserve">, Mara y </w:t>
-      </w:r>
-      <w:proofErr w:type="spellStart"/>
-      <w:r>
+        <w:t>: Apurímac</w:t>
+      </w:r>
+    </w:p>
+    <w:p>
+      <w:pPr>
+        <w:ind w:left="0"/>
+        <w:jc w:val="center"/>
         <w:rPr>
           <w:rFonts w:ascii="Arial Narrow" w:hAnsi="Arial Narrow"/>
           <w:sz w:val="22"/>
         </w:rPr>
-        <w:t>Huayllati</w:t>
-      </w:r>
-      <w:proofErr w:type="spellEnd"/>
+      </w:pPr>
       <w:r>
         <w:rPr>
           <w:rFonts w:ascii="Arial Narrow" w:hAnsi="Arial Narrow"/>
           <w:sz w:val="22"/>
         </w:rPr>
-        <w:t>.</w:t>
-      </w:r>
-    </w:p>
-    <w:p>
-      <w:pPr>
-        <w:ind w:left="0"/>
-        <w:jc w:val="left"/>
+        <w:t xml:space="preserve">Abancay </w:t>
+      </w:r>
+      <w:r>
         <w:rPr>
           <w:rFonts w:ascii="Arial Narrow" w:hAnsi="Arial Narrow"/>
           <w:sz w:val="22"/>
         </w:rPr>
-      </w:pPr>
+        <w:t>Mayo del 2020</w:t>
+      </w:r>
       <w:r>
         <w:rPr>
           <w:rFonts w:ascii="Arial Narrow" w:hAnsi="Arial Narrow"/>
           <w:sz w:val="22"/>
         </w:rPr>
-        <w:t>PROVINCIAS</w:t>
-      </w:r>
-      <w:r>
-        <w:rPr>
-          <w:rFonts w:ascii="Arial Narrow" w:hAnsi="Arial Narrow"/>
-          <w:sz w:val="22"/>
-        </w:rPr>
-        <w:tab/>
-        <w:t xml:space="preserve">: </w:t>
-      </w:r>
-      <w:proofErr w:type="spellStart"/>
-      <w:r>
-        <w:rPr>
-          <w:rFonts w:ascii="Arial Narrow" w:hAnsi="Arial Narrow"/>
-          <w:sz w:val="22"/>
-        </w:rPr>
-        <w:t>Cotabambas</w:t>
-      </w:r>
-      <w:proofErr w:type="spellEnd"/>
-      <w:r>
-        <w:rPr>
-          <w:rFonts w:ascii="Arial Narrow" w:hAnsi="Arial Narrow"/>
-          <w:sz w:val="22"/>
-        </w:rPr>
-        <w:t xml:space="preserve"> y </w:t>
-      </w:r>
-      <w:r>
-        <w:rPr>
-          <w:rFonts w:ascii="Arial Narrow" w:hAnsi="Arial Narrow"/>
-          <w:sz w:val="22"/>
-        </w:rPr>
-        <w:t>Grau.</w:t>
-      </w:r>
-    </w:p>
-    <w:p>
-      <w:pPr>
-        <w:ind w:left="0"/>
-        <w:jc w:val="left"/>
-        <w:rPr>
-          <w:rFonts w:ascii="Arial Narrow" w:hAnsi="Arial Narrow"/>
-          <w:sz w:val="22"/>
-        </w:rPr>
-      </w:pPr>
-      <w:r>
-        <w:rPr>
-          <w:rFonts w:ascii="Arial Narrow" w:hAnsi="Arial Narrow"/>
-          <w:sz w:val="22"/>
-        </w:rPr>
-        <w:t>REGIÓN</w:t>
-      </w:r>
-      <w:r>
-        <w:rPr>
-          <w:rFonts w:ascii="Arial Narrow" w:hAnsi="Arial Narrow"/>
-          <w:sz w:val="22"/>
-        </w:rPr>
-        <w:tab/>
-      </w:r>
-      <w:r>
-        <w:rPr>
-          <w:rFonts w:ascii="Arial Narrow" w:hAnsi="Arial Narrow"/>
-          <w:sz w:val="22"/>
-        </w:rPr>
-        <w:t>: Apurímac</w:t>
-      </w:r>
-    </w:p>
-    <w:p>
-      <w:pPr>
-        <w:ind w:left="0"/>
-        <w:jc w:val="center"/>
-        <w:rPr>
-          <w:rFonts w:ascii="Arial Narrow" w:hAnsi="Arial Narrow"/>
-          <w:sz w:val="22"/>
-        </w:rPr>
-      </w:pPr>
-      <w:r>
-        <w:rPr>
-          <w:rFonts w:ascii="Arial Narrow" w:hAnsi="Arial Narrow"/>
-          <w:sz w:val="22"/>
-        </w:rPr>
-        <w:t xml:space="preserve">Abancay </w:t>
-      </w:r>
-      <w:r>
-        <w:rPr>
-          <w:rFonts w:ascii="Arial Narrow" w:hAnsi="Arial Narrow"/>
-          <w:sz w:val="22"/>
-        </w:rPr>
-        <w:t>Mayo del 2020</w:t>
+        <w:t xml:space="preserve"> - Apurimac</w:t>
       </w:r>
       <w:bookmarkStart w:id="0" w:name="_GoBack"/>
       <w:bookmarkEnd w:id="0"/>
@@ -1522,7 +1421,7 @@
 </file>
 
 <file path=word/styles.xml><?xml version="1.0" encoding="utf-8"?>
-<w:styles xmlns:mc="http://schemas.openxmlformats.org/markup-compatibility/2006" xmlns:r="http://schemas.openxmlformats.org/officeDocument/2006/relationships" xmlns:w="http://schemas.openxmlformats.org/wordprocessingml/2006/main" xmlns:w14="http://schemas.microsoft.com/office/word/2010/wordml" xmlns:w15="http://schemas.microsoft.com/office/word/2012/wordml" mc:Ignorable="w14 w15">
+<w:styles xmlns:mc="http://schemas.openxmlformats.org/markup-compatibility/2006" xmlns:r="http://schemas.openxmlformats.org/officeDocument/2006/relationships" xmlns:w="http://schemas.openxmlformats.org/wordprocessingml/2006/main" xmlns:w14="http://schemas.microsoft.com/office/word/2010/wordml" xmlns:w15="http://schemas.microsoft.com/office/word/2012/wordml" xmlns:w16cid="http://schemas.microsoft.com/office/word/2016/wordml/cid" xmlns:w16se="http://schemas.microsoft.com/office/word/2015/wordml/symex" mc:Ignorable="w14 w15 w16se w16cid">
   <w:docDefaults>
     <w:rPrDefault>
       <w:rPr>
@@ -1538,7 +1437,7 @@
       </w:pPr>
     </w:pPrDefault>
   </w:docDefaults>
-  <w:latentStyles w:defLockedState="0" w:defUIPriority="99" w:defSemiHidden="0" w:defUnhideWhenUsed="0" w:defQFormat="0" w:count="371">
+  <w:latentStyles w:defLockedState="0" w:defUIPriority="99" w:defSemiHidden="0" w:defUnhideWhenUsed="0" w:defQFormat="0" w:count="375">
     <w:lsdException w:name="Normal" w:uiPriority="0" w:qFormat="1"/>
     <w:lsdException w:name="heading 1" w:uiPriority="9" w:qFormat="1"/>
     <w:lsdException w:name="heading 2" w:semiHidden="1" w:uiPriority="9" w:unhideWhenUsed="1" w:qFormat="1"/>
@@ -1644,7 +1543,6 @@
     <w:lsdException w:name="HTML Sample" w:semiHidden="1" w:unhideWhenUsed="1"/>
     <w:lsdException w:name="HTML Typewriter" w:semiHidden="1" w:unhideWhenUsed="1"/>
     <w:lsdException w:name="HTML Variable" w:semiHidden="1" w:unhideWhenUsed="1"/>
-    <w:lsdException w:name="Normal Table" w:semiHidden="1" w:unhideWhenUsed="1"/>
     <w:lsdException w:name="annotation subject" w:semiHidden="1" w:unhideWhenUsed="1"/>
     <w:lsdException w:name="No List" w:semiHidden="1" w:unhideWhenUsed="1"/>
     <w:lsdException w:name="Outline List 1" w:semiHidden="1" w:unhideWhenUsed="1"/>
@@ -1688,10 +1586,8 @@
     <w:lsdException w:name="Table Elegant" w:semiHidden="1" w:unhideWhenUsed="1"/>
     <w:lsdException w:name="Table Professional" w:semiHidden="1" w:unhideWhenUsed="1"/>
     <w:lsdException w:name="Table Subtle 1" w:semiHidden="1" w:unhideWhenUsed="1"/>
-    <w:lsdException w:name="Table Subtle 2" w:semiHidden="1" w:unhideWhenUsed="1"/>
     <w:lsdException w:name="Table Web 1" w:semiHidden="1" w:unhideWhenUsed="1"/>
     <w:lsdException w:name="Table Web 2" w:semiHidden="1" w:unhideWhenUsed="1"/>
-    <w:lsdException w:name="Table Web 3" w:semiHidden="1" w:unhideWhenUsed="1"/>
     <w:lsdException w:name="Balloon Text" w:semiHidden="1" w:unhideWhenUsed="1"/>
     <w:lsdException w:name="Table Grid" w:uiPriority="39"/>
     <w:lsdException w:name="Table Theme" w:semiHidden="1" w:unhideWhenUsed="1"/>
@@ -1910,6 +1806,10 @@
     <w:lsdException w:name="List Table 5 Dark Accent 6" w:uiPriority="50"/>
     <w:lsdException w:name="List Table 6 Colorful Accent 6" w:uiPriority="51"/>
     <w:lsdException w:name="List Table 7 Colorful Accent 6" w:uiPriority="52"/>
+    <w:lsdException w:name="Mention" w:semiHidden="1" w:unhideWhenUsed="1"/>
+    <w:lsdException w:name="Smart Hyperlink" w:semiHidden="1" w:unhideWhenUsed="1"/>
+    <w:lsdException w:name="Hashtag" w:semiHidden="1" w:unhideWhenUsed="1"/>
+    <w:lsdException w:name="Unresolved Mention" w:semiHidden="1" w:unhideWhenUsed="1"/>
   </w:latentStyles>
   <w:style w:type="paragraph" w:default="1" w:styleId="Normal">
     <w:name w:val="Normal"/>
@@ -2245,7 +2145,7 @@
 </file>
 
 <file path=customXml/itemProps1.xml><?xml version="1.0" encoding="utf-8"?>
-<ds:datastoreItem xmlns:ds="http://schemas.openxmlformats.org/officeDocument/2006/customXml" ds:itemID="{E1CF2AD2-14CF-4DCD-9811-6C14B7135030}">
+<ds:datastoreItem xmlns:ds="http://schemas.openxmlformats.org/officeDocument/2006/customXml" ds:itemID="{D31498BD-9C8B-4FF7-98FE-B799D86A4B50}">
   <ds:schemaRefs>
     <ds:schemaRef ds:uri="http://schemas.openxmlformats.org/officeDocument/2006/bibliography"/>
   </ds:schemaRefs>

</xml_diff>